<commit_message>
UI changes and api hiding
</commit_message>
<xml_diff>
--- a/Project Development Phase/Sprint 4/Detailed Work Report - (All 4 Sprints)/Project Development Phase Works Done on Each Sprints.docx
+++ b/Project Development Phase/Sprint 4/Detailed Work Report - (All 4 Sprints)/Project Development Phase Works Done on Each Sprints.docx
@@ -169,6 +169,9 @@
     <w:p/>
     <w:p>
       <w:r>
+        <w:rPr>
+          <w:noProof/>
+        </w:rPr>
         <w:drawing>
           <wp:inline distT="0" distB="0" distL="0" distR="0" wp14:anchorId="30D1B009" wp14:editId="180F2339">
             <wp:extent cx="5731510" cy="3223895"/>
@@ -235,6 +238,9 @@
     <w:p/>
     <w:p>
       <w:r>
+        <w:rPr>
+          <w:noProof/>
+        </w:rPr>
         <w:drawing>
           <wp:inline distT="0" distB="0" distL="0" distR="0" wp14:anchorId="15F38DEC" wp14:editId="2C02A6C0">
             <wp:extent cx="5731510" cy="3218180"/>
@@ -332,10 +338,10 @@
     <w:p>
       <w:r>
         <w:drawing>
-          <wp:inline distT="0" distB="0" distL="0" distR="0" wp14:anchorId="30014B83" wp14:editId="646E8ADD">
-            <wp:extent cx="5731510" cy="3223895"/>
-            <wp:effectExtent l="0" t="0" r="2540" b="0"/>
-            <wp:docPr id="4" name="Picture 4"/>
+          <wp:inline distT="0" distB="0" distL="0" distR="0" wp14:anchorId="751977BF" wp14:editId="67F5CF36">
+            <wp:extent cx="5731510" cy="3218180"/>
+            <wp:effectExtent l="0" t="0" r="2540" b="1270"/>
+            <wp:docPr id="17" name="Picture 17"/>
             <wp:cNvGraphicFramePr>
               <a:graphicFrameLocks xmlns:a="http://schemas.openxmlformats.org/drawingml/2006/main" noChangeAspect="1"/>
             </wp:cNvGraphicFramePr>
@@ -355,7 +361,7 @@
                   <pic:spPr>
                     <a:xfrm>
                       <a:off x="0" y="0"/>
-                      <a:ext cx="5731510" cy="3223895"/>
+                      <a:ext cx="5731510" cy="3218180"/>
                     </a:xfrm>
                     <a:prstGeom prst="rect">
                       <a:avLst/>
@@ -370,17 +376,29 @@
     </w:p>
     <w:p/>
     <w:p>
-      <w:r>
+      <w:pPr>
+        <w:pStyle w:val="Heading2"/>
+        <w:rPr>
+          <w:b/>
+          <w:bCs/>
+        </w:rPr>
+      </w:pPr>
+      <w:r>
+        <w:rPr>
+          <w:b/>
+          <w:bCs/>
+        </w:rPr>
         <w:t>LOGIN PAGE:</w:t>
       </w:r>
     </w:p>
+    <w:p/>
     <w:p>
       <w:r>
         <w:drawing>
-          <wp:inline distT="0" distB="0" distL="0" distR="0" wp14:anchorId="6EE53352" wp14:editId="1AC27357">
-            <wp:extent cx="5731510" cy="3221355"/>
+          <wp:inline distT="0" distB="0" distL="0" distR="0" wp14:anchorId="049AB63D" wp14:editId="35E6EA4F">
+            <wp:extent cx="5731510" cy="3223895"/>
             <wp:effectExtent l="0" t="0" r="2540" b="0"/>
-            <wp:docPr id="5" name="Picture 5"/>
+            <wp:docPr id="18" name="Picture 18"/>
             <wp:cNvGraphicFramePr>
               <a:graphicFrameLocks xmlns:a="http://schemas.openxmlformats.org/drawingml/2006/main" noChangeAspect="1"/>
             </wp:cNvGraphicFramePr>
@@ -400,7 +418,7 @@
                   <pic:spPr>
                     <a:xfrm>
                       <a:off x="0" y="0"/>
-                      <a:ext cx="5731510" cy="3221355"/>
+                      <a:ext cx="5731510" cy="3223895"/>
                     </a:xfrm>
                     <a:prstGeom prst="rect">
                       <a:avLst/>
@@ -415,19 +433,31 @@
     </w:p>
     <w:p/>
     <w:p/>
-    <w:p>
-      <w:r>
+    <w:p/>
+    <w:p>
+      <w:pPr>
+        <w:pStyle w:val="Heading2"/>
+        <w:rPr>
+          <w:b/>
+          <w:bCs/>
+        </w:rPr>
+      </w:pPr>
+      <w:r>
+        <w:rPr>
+          <w:b/>
+          <w:bCs/>
+        </w:rPr>
         <w:t>SIGNUP PAGE:</w:t>
       </w:r>
     </w:p>
-    <w:p>
-      <w:r>
-        <w:lastRenderedPageBreak/>
+    <w:p/>
+    <w:p>
+      <w:r>
         <w:drawing>
-          <wp:inline distT="0" distB="0" distL="0" distR="0" wp14:anchorId="0A9A8D01" wp14:editId="68E4D032">
+          <wp:inline distT="0" distB="0" distL="0" distR="0" wp14:anchorId="2C30D05D" wp14:editId="56E01730">
             <wp:extent cx="5731510" cy="3223895"/>
             <wp:effectExtent l="0" t="0" r="2540" b="0"/>
-            <wp:docPr id="6" name="Picture 6"/>
+            <wp:docPr id="19" name="Picture 19"/>
             <wp:cNvGraphicFramePr>
               <a:graphicFrameLocks xmlns:a="http://schemas.openxmlformats.org/drawingml/2006/main" noChangeAspect="1"/>
             </wp:cNvGraphicFramePr>
@@ -461,18 +491,31 @@
       </w:r>
     </w:p>
     <w:p/>
-    <w:p>
-      <w:r>
+    <w:p/>
+    <w:p>
+      <w:pPr>
+        <w:pStyle w:val="Heading2"/>
+        <w:rPr>
+          <w:b/>
+          <w:bCs/>
+        </w:rPr>
+      </w:pPr>
+      <w:r>
+        <w:rPr>
+          <w:b/>
+          <w:bCs/>
+        </w:rPr>
         <w:t>Products page:</w:t>
       </w:r>
     </w:p>
+    <w:p/>
     <w:p>
       <w:r>
         <w:drawing>
-          <wp:inline distT="0" distB="0" distL="0" distR="0" wp14:anchorId="46542541" wp14:editId="4B05671E">
+          <wp:inline distT="0" distB="0" distL="0" distR="0" wp14:anchorId="054B0FE8" wp14:editId="12B6B815">
             <wp:extent cx="5731510" cy="3221355"/>
             <wp:effectExtent l="0" t="0" r="2540" b="0"/>
-            <wp:docPr id="8" name="Picture 8"/>
+            <wp:docPr id="20" name="Picture 20"/>
             <wp:cNvGraphicFramePr>
               <a:graphicFrameLocks xmlns:a="http://schemas.openxmlformats.org/drawingml/2006/main" noChangeAspect="1"/>
             </wp:cNvGraphicFramePr>
@@ -509,18 +552,29 @@
     <w:p/>
     <w:p/>
     <w:p>
-      <w:r>
+      <w:pPr>
+        <w:pStyle w:val="Heading2"/>
+        <w:rPr>
+          <w:b/>
+          <w:bCs/>
+        </w:rPr>
+      </w:pPr>
+      <w:r>
+        <w:rPr>
+          <w:b/>
+          <w:bCs/>
+        </w:rPr>
         <w:t>Location page:</w:t>
       </w:r>
     </w:p>
-    <w:p>
-      <w:r>
-        <w:lastRenderedPageBreak/>
+    <w:p/>
+    <w:p>
+      <w:r>
         <w:drawing>
-          <wp:inline distT="0" distB="0" distL="0" distR="0" wp14:anchorId="090BFEF1" wp14:editId="4E2221E8">
+          <wp:inline distT="0" distB="0" distL="0" distR="0" wp14:anchorId="3E1168B4" wp14:editId="510F912C">
             <wp:extent cx="5731510" cy="3223895"/>
             <wp:effectExtent l="0" t="0" r="2540" b="0"/>
-            <wp:docPr id="9" name="Picture 9"/>
+            <wp:docPr id="21" name="Picture 21"/>
             <wp:cNvGraphicFramePr>
               <a:graphicFrameLocks xmlns:a="http://schemas.openxmlformats.org/drawingml/2006/main" noChangeAspect="1"/>
             </wp:cNvGraphicFramePr>
@@ -575,10 +629,10 @@
     <w:p>
       <w:r>
         <w:drawing>
-          <wp:inline distT="0" distB="0" distL="0" distR="0" wp14:anchorId="5490D384" wp14:editId="63109F28">
-            <wp:extent cx="5731510" cy="3181985"/>
+          <wp:inline distT="0" distB="0" distL="0" distR="0" wp14:anchorId="79D2BA8D" wp14:editId="6AAE2B01">
+            <wp:extent cx="5731510" cy="3223895"/>
             <wp:effectExtent l="0" t="0" r="2540" b="0"/>
-            <wp:docPr id="10" name="Picture 10"/>
+            <wp:docPr id="22" name="Picture 22"/>
             <wp:cNvGraphicFramePr>
               <a:graphicFrameLocks xmlns:a="http://schemas.openxmlformats.org/drawingml/2006/main" noChangeAspect="1"/>
             </wp:cNvGraphicFramePr>
@@ -598,7 +652,7 @@
                   <pic:spPr>
                     <a:xfrm>
                       <a:off x="0" y="0"/>
-                      <a:ext cx="5731510" cy="3181985"/>
+                      <a:ext cx="5731510" cy="3223895"/>
                     </a:xfrm>
                     <a:prstGeom prst="rect">
                       <a:avLst/>
@@ -628,7 +682,6 @@
           <w:b/>
           <w:bCs/>
         </w:rPr>
-        <w:lastRenderedPageBreak/>
         <w:t>Dashboard page:</w:t>
       </w:r>
     </w:p>
@@ -636,10 +689,10 @@
     <w:p>
       <w:r>
         <w:drawing>
-          <wp:inline distT="0" distB="0" distL="0" distR="0" wp14:anchorId="1841689C" wp14:editId="3AAF82E3">
-            <wp:extent cx="5731510" cy="3218180"/>
-            <wp:effectExtent l="0" t="0" r="2540" b="1270"/>
-            <wp:docPr id="11" name="Picture 11"/>
+          <wp:inline distT="0" distB="0" distL="0" distR="0" wp14:anchorId="76F2C2B9" wp14:editId="795D12C5">
+            <wp:extent cx="5731510" cy="3223895"/>
+            <wp:effectExtent l="0" t="0" r="2540" b="0"/>
+            <wp:docPr id="23" name="Picture 23"/>
             <wp:cNvGraphicFramePr>
               <a:graphicFrameLocks xmlns:a="http://schemas.openxmlformats.org/drawingml/2006/main" noChangeAspect="1"/>
             </wp:cNvGraphicFramePr>
@@ -659,7 +712,7 @@
                   <pic:spPr>
                     <a:xfrm>
                       <a:off x="0" y="0"/>
-                      <a:ext cx="5731510" cy="3218180"/>
+                      <a:ext cx="5731510" cy="3223895"/>
                     </a:xfrm>
                     <a:prstGeom prst="rect">
                       <a:avLst/>
@@ -713,6 +766,10 @@
     </w:p>
     <w:p>
       <w:r>
+        <w:rPr>
+          <w:noProof/>
+        </w:rPr>
+        <w:lastRenderedPageBreak/>
         <w:drawing>
           <wp:inline distT="0" distB="0" distL="0" distR="0" wp14:anchorId="6ABB03DA" wp14:editId="6C0229BF">
             <wp:extent cx="5731510" cy="3215005"/>
@@ -753,7 +810,9 @@
     <w:p/>
     <w:p>
       <w:r>
-        <w:lastRenderedPageBreak/>
+        <w:rPr>
+          <w:noProof/>
+        </w:rPr>
         <w:drawing>
           <wp:inline distT="0" distB="0" distL="0" distR="0" wp14:anchorId="1E81B5F4" wp14:editId="4D055EA9">
             <wp:extent cx="5731510" cy="3221355"/>
@@ -795,6 +854,10 @@
     <w:p/>
     <w:p>
       <w:r>
+        <w:rPr>
+          <w:noProof/>
+        </w:rPr>
+        <w:lastRenderedPageBreak/>
         <w:drawing>
           <wp:inline distT="0" distB="0" distL="0" distR="0" wp14:anchorId="28F60AA6" wp14:editId="20738F5D">
             <wp:extent cx="5731510" cy="3218180"/>
@@ -820,6 +883,191 @@
                     <a:xfrm>
                       <a:off x="0" y="0"/>
                       <a:ext cx="5731510" cy="3218180"/>
+                    </a:xfrm>
+                    <a:prstGeom prst="rect">
+                      <a:avLst/>
+                    </a:prstGeom>
+                  </pic:spPr>
+                </pic:pic>
+              </a:graphicData>
+            </a:graphic>
+          </wp:inline>
+        </w:drawing>
+      </w:r>
+    </w:p>
+    <w:p/>
+    <w:p/>
+    <w:p>
+      <w:pPr>
+        <w:pStyle w:val="Heading2"/>
+        <w:rPr>
+          <w:b/>
+          <w:bCs/>
+        </w:rPr>
+      </w:pPr>
+      <w:r>
+        <w:rPr>
+          <w:b/>
+          <w:bCs/>
+        </w:rPr>
+        <w:t>Sprint 4:</w:t>
+      </w:r>
+    </w:p>
+    <w:p/>
+    <w:p>
+      <w:r>
+        <w:t>Deployment</w:t>
+      </w:r>
+    </w:p>
+    <w:p>
+      <w:r>
+        <w:drawing>
+          <wp:inline distT="0" distB="0" distL="0" distR="0" wp14:anchorId="4B433EA8" wp14:editId="5937CAA1">
+            <wp:extent cx="5731510" cy="3224530"/>
+            <wp:effectExtent l="0" t="0" r="2540" b="0"/>
+            <wp:docPr id="3" name="Picture 3"/>
+            <wp:cNvGraphicFramePr>
+              <a:graphicFrameLocks xmlns:a="http://schemas.openxmlformats.org/drawingml/2006/main" noChangeAspect="1"/>
+            </wp:cNvGraphicFramePr>
+            <a:graphic xmlns:a="http://schemas.openxmlformats.org/drawingml/2006/main">
+              <a:graphicData uri="http://schemas.openxmlformats.org/drawingml/2006/picture">
+                <pic:pic xmlns:pic="http://schemas.openxmlformats.org/drawingml/2006/picture">
+                  <pic:nvPicPr>
+                    <pic:cNvPr id="1" name=""/>
+                    <pic:cNvPicPr/>
+                  </pic:nvPicPr>
+                  <pic:blipFill>
+                    <a:blip r:embed="rId16"/>
+                    <a:stretch>
+                      <a:fillRect/>
+                    </a:stretch>
+                  </pic:blipFill>
+                  <pic:spPr>
+                    <a:xfrm>
+                      <a:off x="0" y="0"/>
+                      <a:ext cx="5731510" cy="3224530"/>
+                    </a:xfrm>
+                    <a:prstGeom prst="rect">
+                      <a:avLst/>
+                    </a:prstGeom>
+                  </pic:spPr>
+                </pic:pic>
+              </a:graphicData>
+            </a:graphic>
+          </wp:inline>
+        </w:drawing>
+      </w:r>
+    </w:p>
+    <w:p/>
+    <w:p>
+      <w:r>
+        <w:lastRenderedPageBreak/>
+        <w:drawing>
+          <wp:inline distT="0" distB="0" distL="0" distR="0" wp14:anchorId="1FAB58B9" wp14:editId="6FF1F194">
+            <wp:extent cx="5731510" cy="3223895"/>
+            <wp:effectExtent l="0" t="0" r="2540" b="0"/>
+            <wp:docPr id="7" name="Picture 7"/>
+            <wp:cNvGraphicFramePr>
+              <a:graphicFrameLocks xmlns:a="http://schemas.openxmlformats.org/drawingml/2006/main" noChangeAspect="1"/>
+            </wp:cNvGraphicFramePr>
+            <a:graphic xmlns:a="http://schemas.openxmlformats.org/drawingml/2006/main">
+              <a:graphicData uri="http://schemas.openxmlformats.org/drawingml/2006/picture">
+                <pic:pic xmlns:pic="http://schemas.openxmlformats.org/drawingml/2006/picture">
+                  <pic:nvPicPr>
+                    <pic:cNvPr id="1" name=""/>
+                    <pic:cNvPicPr/>
+                  </pic:nvPicPr>
+                  <pic:blipFill>
+                    <a:blip r:embed="rId17"/>
+                    <a:stretch>
+                      <a:fillRect/>
+                    </a:stretch>
+                  </pic:blipFill>
+                  <pic:spPr>
+                    <a:xfrm>
+                      <a:off x="0" y="0"/>
+                      <a:ext cx="5731510" cy="3223895"/>
+                    </a:xfrm>
+                    <a:prstGeom prst="rect">
+                      <a:avLst/>
+                    </a:prstGeom>
+                  </pic:spPr>
+                </pic:pic>
+              </a:graphicData>
+            </a:graphic>
+          </wp:inline>
+        </w:drawing>
+      </w:r>
+    </w:p>
+    <w:p/>
+    <w:p>
+      <w:r>
+        <w:drawing>
+          <wp:inline distT="0" distB="0" distL="0" distR="0" wp14:anchorId="4EC80D2A" wp14:editId="2AF0F4D1">
+            <wp:extent cx="5731510" cy="3293745"/>
+            <wp:effectExtent l="0" t="0" r="2540" b="1905"/>
+            <wp:docPr id="15" name="Picture 15"/>
+            <wp:cNvGraphicFramePr>
+              <a:graphicFrameLocks xmlns:a="http://schemas.openxmlformats.org/drawingml/2006/main" noChangeAspect="1"/>
+            </wp:cNvGraphicFramePr>
+            <a:graphic xmlns:a="http://schemas.openxmlformats.org/drawingml/2006/main">
+              <a:graphicData uri="http://schemas.openxmlformats.org/drawingml/2006/picture">
+                <pic:pic xmlns:pic="http://schemas.openxmlformats.org/drawingml/2006/picture">
+                  <pic:nvPicPr>
+                    <pic:cNvPr id="1" name=""/>
+                    <pic:cNvPicPr/>
+                  </pic:nvPicPr>
+                  <pic:blipFill>
+                    <a:blip r:embed="rId18"/>
+                    <a:stretch>
+                      <a:fillRect/>
+                    </a:stretch>
+                  </pic:blipFill>
+                  <pic:spPr>
+                    <a:xfrm>
+                      <a:off x="0" y="0"/>
+                      <a:ext cx="5731510" cy="3293745"/>
+                    </a:xfrm>
+                    <a:prstGeom prst="rect">
+                      <a:avLst/>
+                    </a:prstGeom>
+                  </pic:spPr>
+                </pic:pic>
+              </a:graphicData>
+            </a:graphic>
+          </wp:inline>
+        </w:drawing>
+      </w:r>
+    </w:p>
+    <w:p/>
+    <w:p>
+      <w:r>
+        <w:lastRenderedPageBreak/>
+        <w:drawing>
+          <wp:inline distT="0" distB="0" distL="0" distR="0" wp14:anchorId="02906850" wp14:editId="72C507EF">
+            <wp:extent cx="5731510" cy="3223895"/>
+            <wp:effectExtent l="0" t="0" r="2540" b="0"/>
+            <wp:docPr id="16" name="Picture 16"/>
+            <wp:cNvGraphicFramePr>
+              <a:graphicFrameLocks xmlns:a="http://schemas.openxmlformats.org/drawingml/2006/main" noChangeAspect="1"/>
+            </wp:cNvGraphicFramePr>
+            <a:graphic xmlns:a="http://schemas.openxmlformats.org/drawingml/2006/main">
+              <a:graphicData uri="http://schemas.openxmlformats.org/drawingml/2006/picture">
+                <pic:pic xmlns:pic="http://schemas.openxmlformats.org/drawingml/2006/picture">
+                  <pic:nvPicPr>
+                    <pic:cNvPr id="1" name=""/>
+                    <pic:cNvPicPr/>
+                  </pic:nvPicPr>
+                  <pic:blipFill>
+                    <a:blip r:embed="rId19"/>
+                    <a:stretch>
+                      <a:fillRect/>
+                    </a:stretch>
+                  </pic:blipFill>
+                  <pic:spPr>
+                    <a:xfrm>
+                      <a:off x="0" y="0"/>
+                      <a:ext cx="5731510" cy="3223895"/>
                     </a:xfrm>
                     <a:prstGeom prst="rect">
                       <a:avLst/>

</xml_diff>